<commit_message>
save ini sudha di testing
</commit_message>
<xml_diff>
--- a/processed/processed_SKRIPSI_AMELIA_SAFITRI_fix-1.docx
+++ b/processed/processed_SKRIPSI_AMELIA_SAFITRI_fix-1.docx
@@ -205,7 +205,7 @@
     </w:p>
     <w:p>
       <w:pPr>
-        <w:jc w:val="both"/>
+        <w:jc w:val="left"/>
         <w:rPr>
           <w:rFonts w:ascii="Arial" w:hAnsi="Arial" w:cs="Arial"/>
           <w:i/>
@@ -219,7 +219,7 @@
           <w:i/>
           <w:sz w:val="20"/>
         </w:rPr>
-        <w:t>Keyword: TERHADAP; LOKASI; PENUGASAN; NASABAH; AGEN</w:t>
+        <w:t>Keywords: Spherical Law of Cosines, Agent assignment analysis, K means</w:t>
       </w:r>
     </w:p>
     <w:p>
@@ -299,14 +299,14 @@
     </w:p>
     <w:p>
       <w:pPr>
-        <w:jc w:val="both"/>
+        <w:jc w:val="left"/>
       </w:pPr>
       <w:r>
         <w:rPr>
           <w:rFonts w:ascii="Arial" w:hAnsi="Arial"/>
           <w:sz w:val="20"/>
         </w:rPr>
-        <w:t>Kata kunci: TERHADAP; LOKASI; PENUGASAN; NASABAH; AGEN</w:t>
+        <w:t>Kata Kunci: Sperichal Law of Cosines, Analisis penugasan agen,K means</w:t>
       </w:r>
     </w:p>
     <w:p>
@@ -633,16 +633,6 @@
     </w:p>
     <w:p>
       <w:pPr>
-        <w:spacing w:before="60" w:after="60" w:line="276" w:lineRule="auto"/>
-        <w:ind w:left="720" w:hanging="216"/>
-        <w:jc w:val="left"/>
-      </w:pPr>
-      <w:r>
-        <w:t>2. Bab ini menerangkang secara singkat dan jelas mengenai latar belakang penulisan penelitian tugas akhir, rumusan masalah, tujuan dan manfaat, batasan permasalahan metodologi yang digunakan dan sistematikan penulisan.</w:t>
-      </w:r>
-    </w:p>
-    <w:p>
-      <w:pPr>
         <w:ind w:firstLine="720"/>
         <w:jc w:val="both"/>
       </w:pPr>
@@ -685,16 +675,6 @@
     <w:p>
       <w:pPr>
         <w:spacing w:before="60" w:after="60" w:line="276" w:lineRule="auto"/>
-        <w:ind w:left="720" w:hanging="216"/>
-        <w:jc w:val="left"/>
-      </w:pPr>
-      <w:r>
-        <w:t>1. Pada bab ini membahas tentang metode yang digunakandalam meelakukan penelitian, waktu dan tempat penelitia, alat dan baha penelitian, perancangan sistem penelitian dan teknik analisis data.</w:t>
-      </w:r>
-    </w:p>
-    <w:p>
-      <w:pPr>
-        <w:spacing w:before="60" w:after="60" w:line="276" w:lineRule="auto"/>
         <w:ind w:firstLine="720"/>
         <w:jc w:val="both"/>
       </w:pPr>
@@ -1274,16 +1254,6 @@
           <w:lang w:val="id-ID"/>
         </w:rPr>
         <w:t>Hasil dan diskusi</w:t>
-      </w:r>
-    </w:p>
-    <w:p>
-      <w:pPr>
-        <w:spacing w:before="60" w:after="60" w:line="276" w:lineRule="auto"/>
-        <w:ind w:left="720" w:hanging="216"/>
-        <w:jc w:val="left"/>
-      </w:pPr>
-      <w:r>
-        <w:t>1. Pada Bab ini berisi uraian hasil penelitian terhadap perancangang pada bab sebelumnya.</w:t>
       </w:r>
     </w:p>
     <w:p>

</xml_diff>

<commit_message>
saving sebelum revisi tampilan
</commit_message>
<xml_diff>
--- a/processed/processed_SKRIPSI_AMELIA_SAFITRI_fix-1.docx
+++ b/processed/processed_SKRIPSI_AMELIA_SAFITRI_fix-1.docx
@@ -368,16 +368,6 @@
         <w:jc w:val="both"/>
       </w:pPr>
       <w:r>
-        <w:t>Latar Belakang Masalah</w:t>
-      </w:r>
-    </w:p>
-    <w:p>
-      <w:pPr>
-        <w:spacing w:before="60" w:after="60" w:line="276" w:lineRule="auto"/>
-        <w:ind w:firstLine="720"/>
-        <w:jc w:val="both"/>
-      </w:pPr>
-      <w:r>
         <w:t>Agen merupakan seseorang atau badan usaha yang ditunjuk dan diberikan wewenang atau kuasa untuk mewakii dan bertindak atas nama badan usaha lain. Individu atau perusahaan inilah yang akan berperan sebagai perantara bagi pihak yang menunjukkannya. Tujuannya untuk mengusahakan penjualan bagi pihak atau perusahaan yang menunjuknya. Dalam Kamus Besar Bahasa Indonesia (KBBI), agen dapat berupa perseorangan atau perantara perusahaan yang mengadakan kesepakatan dengan perusahaan lain demi kepentingan visioner atau perwakilan bisnis. Dengan kata lain, pihak yang menjadi agen berperan sebagai perwakilan dari hak milik atau perusahaan secara prinsipal untuk menawarkan jasa atau layanan, serta tunduk pada ketentuan mengenai perjanjian penyuluhan.</w:t>
       </w:r>
     </w:p>
@@ -438,16 +428,6 @@
         <w:jc w:val="both"/>
       </w:pPr>
       <w:r>
-        <w:t>Rumusan Masalah</w:t>
-      </w:r>
-    </w:p>
-    <w:p>
-      <w:pPr>
-        <w:spacing w:before="60" w:after="60" w:line="276" w:lineRule="auto"/>
-        <w:ind w:firstLine="720"/>
-        <w:jc w:val="both"/>
-      </w:pPr>
-      <w:r>
         <w:t>Berdasarkan konteks permasalahan yang telah dijelaskan di atas, permasalahan pokok yang dihadapi adalah:</w:t>
       </w:r>
     </w:p>
@@ -478,16 +458,6 @@
         <w:jc w:val="both"/>
       </w:pPr>
       <w:r>
-        <w:t>Tujuan Penelitian</w:t>
-      </w:r>
-    </w:p>
-    <w:p>
-      <w:pPr>
-        <w:spacing w:before="60" w:after="60" w:line="276" w:lineRule="auto"/>
-        <w:ind w:firstLine="720"/>
-        <w:jc w:val="both"/>
-      </w:pPr>
-      <w:r>
         <w:t>Berdasarkan uraian rumusan masalah tersebut, maka dirumuskan tujuan penelitian sebagai berikut :</w:t>
       </w:r>
     </w:p>
@@ -518,16 +488,6 @@
         <w:jc w:val="both"/>
       </w:pPr>
       <w:r>
-        <w:t>Manfaat Penelitian</w:t>
-      </w:r>
-    </w:p>
-    <w:p>
-      <w:pPr>
-        <w:spacing w:before="60" w:after="60" w:line="276" w:lineRule="auto"/>
-        <w:ind w:firstLine="720"/>
-        <w:jc w:val="both"/>
-      </w:pPr>
-      <w:r>
         <w:t>Adapun manfaat penelitian yang akan didapatkan dari penelitian yang berjudul Analisis Penugasan Agen Terhadap Lokasi Nasabah pada PT Gadai Mas Menggunakan Metode Sperichal Law of Cosines :</w:t>
       </w:r>
     </w:p>
@@ -574,16 +534,6 @@
     <w:p>
       <w:pPr>
         <w:spacing w:before="60" w:after="60" w:line="276" w:lineRule="auto"/>
-        <w:ind w:firstLine="720"/>
-        <w:jc w:val="both"/>
-      </w:pPr>
-      <w:r>
-        <w:t>Ruang Lingkup Penelitian</w:t>
-      </w:r>
-    </w:p>
-    <w:p>
-      <w:pPr>
-        <w:spacing w:before="60" w:after="60" w:line="276" w:lineRule="auto"/>
         <w:ind w:left="720" w:hanging="216"/>
         <w:jc w:val="left"/>
       </w:pPr>
@@ -614,21 +564,11 @@
     <w:p>
       <w:pPr>
         <w:spacing w:before="60" w:after="60" w:line="276" w:lineRule="auto"/>
-        <w:ind w:firstLine="720"/>
-        <w:jc w:val="both"/>
-      </w:pPr>
-      <w:r>
-        <w:t>Sistematika Penulisan</w:t>
-      </w:r>
-    </w:p>
-    <w:p>
-      <w:pPr>
-        <w:spacing w:before="60" w:after="60" w:line="276" w:lineRule="auto"/>
-        <w:ind w:left="720" w:hanging="216"/>
-        <w:jc w:val="left"/>
-      </w:pPr>
-      <w:r>
-        <w:t>1. Secara garis besar penulisan laporan tugas akhir ini terbagi menjadi beberapa bab yang tersusun sebagai berikut:</w:t>
+        <w:ind w:left="720" w:hanging="216"/>
+        <w:jc w:val="left"/>
+      </w:pPr>
+      <w:r>
+        <w:t>4. Secara garis besar penulisan laporan tugas akhir ini terbagi menjadi beberapa bab yang tersusun sebagai berikut:</w:t>
       </w:r>
     </w:p>
     <w:p>
@@ -675,16 +615,6 @@
     <w:p>
       <w:pPr>
         <w:spacing w:before="60" w:after="60" w:line="276" w:lineRule="auto"/>
-        <w:ind w:firstLine="720"/>
-        <w:jc w:val="both"/>
-      </w:pPr>
-      <w:r>
-        <w:t>Tempat dan Waktu Penelitian</w:t>
-      </w:r>
-    </w:p>
-    <w:p>
-      <w:pPr>
-        <w:spacing w:before="60" w:after="60" w:line="276" w:lineRule="auto"/>
         <w:ind w:left="720" w:hanging="216"/>
         <w:jc w:val="left"/>
       </w:pPr>
@@ -695,391 +625,351 @@
     <w:p>
       <w:pPr>
         <w:spacing w:before="60" w:after="60" w:line="276" w:lineRule="auto"/>
-        <w:ind w:firstLine="720"/>
-        <w:jc w:val="both"/>
-      </w:pPr>
-      <w:r>
-        <w:t>Alat dan Bahan</w:t>
-      </w:r>
-    </w:p>
-    <w:p>
-      <w:pPr>
-        <w:spacing w:before="60" w:after="60" w:line="276" w:lineRule="auto"/>
-        <w:ind w:left="720" w:hanging="216"/>
-        <w:jc w:val="left"/>
-      </w:pPr>
-      <w:r>
-        <w:t>1. Adapan alat dan bahan yang akan digunakan dalam penelitian ini, yaitu :</w:t>
-      </w:r>
-    </w:p>
-    <w:p>
-      <w:pPr>
-        <w:spacing w:before="60" w:after="60" w:line="276" w:lineRule="auto"/>
-        <w:ind w:left="720" w:hanging="216"/>
-        <w:jc w:val="left"/>
-      </w:pPr>
-      <w:r>
-        <w:t>2. Kebutuhan Hardware ( perangkat keras )</w:t>
-      </w:r>
-    </w:p>
-    <w:p>
-      <w:pPr>
-        <w:spacing w:before="60" w:after="60" w:line="276" w:lineRule="auto"/>
-        <w:ind w:left="720" w:hanging="216"/>
-        <w:jc w:val="left"/>
-      </w:pPr>
-      <w:r>
-        <w:t>3. Laptop HP Pavilion Laptop 14-bf0xx</w:t>
-      </w:r>
-    </w:p>
-    <w:p>
-      <w:pPr>
-        <w:spacing w:before="60" w:after="60" w:line="276" w:lineRule="auto"/>
-        <w:ind w:left="720" w:hanging="216"/>
-        <w:jc w:val="left"/>
-      </w:pPr>
-      <w:r>
-        <w:t>4. RAM 8192 MB</w:t>
-      </w:r>
-    </w:p>
-    <w:p>
-      <w:pPr>
-        <w:spacing w:before="60" w:after="60" w:line="276" w:lineRule="auto"/>
-        <w:ind w:left="720" w:hanging="216"/>
-        <w:jc w:val="left"/>
-      </w:pPr>
-      <w:r>
-        <w:t>5. Kebutuhan Software (Perangkat Lunak)</w:t>
-      </w:r>
-    </w:p>
-    <w:p>
-      <w:pPr>
-        <w:spacing w:before="60" w:after="60" w:line="276" w:lineRule="auto"/>
-        <w:ind w:left="720" w:hanging="216"/>
-        <w:jc w:val="left"/>
-      </w:pPr>
-      <w:r>
-        <w:t>6. Visual Studio Code</w:t>
-      </w:r>
-    </w:p>
-    <w:p>
-      <w:pPr>
-        <w:spacing w:before="60" w:after="60" w:line="276" w:lineRule="auto"/>
-        <w:ind w:left="720" w:hanging="216"/>
-        <w:jc w:val="left"/>
-      </w:pPr>
-      <w:r>
-        <w:t>7. Excel</w:t>
-      </w:r>
-    </w:p>
-    <w:p>
-      <w:pPr>
-        <w:spacing w:before="60" w:after="60" w:line="276" w:lineRule="auto"/>
-        <w:ind w:left="720" w:hanging="216"/>
-        <w:jc w:val="left"/>
-      </w:pPr>
-      <w:r>
-        <w:t>8. Pyhton</w:t>
-      </w:r>
-    </w:p>
-    <w:p>
-      <w:pPr>
-        <w:spacing w:before="60" w:after="60" w:line="276" w:lineRule="auto"/>
-        <w:ind w:firstLine="720"/>
-        <w:jc w:val="both"/>
-      </w:pPr>
-      <w:r>
-        <w:t>Perancangan Sistem</w:t>
-      </w:r>
-    </w:p>
-    <w:p>
-      <w:pPr>
-        <w:spacing w:before="60" w:after="60" w:line="276" w:lineRule="auto"/>
-        <w:ind w:left="720" w:hanging="216"/>
-        <w:jc w:val="left"/>
-      </w:pPr>
-      <w:r>
-        <w:t>1. Untuk mempermudah proses pembuatan dan pengembangan aplikasi, peneliti menggunakan flowchart. Dengan demikian, pembuatan aplikasi dapat dilakukan secara terstruktur.</w:t>
-      </w:r>
-    </w:p>
-    <w:p>
-      <w:pPr>
-        <w:spacing w:before="60" w:after="60" w:line="276" w:lineRule="auto"/>
-        <w:ind w:left="720" w:hanging="216"/>
-        <w:jc w:val="left"/>
-      </w:pPr>
-      <w:r>
-        <w:t>2. Diagram alir adalah diagram yang menunjukkan langkah-langkah dan keputusan yang diperlukan untuk memulai suatu program. Setiap loop diwakili oleh diagram dan dihubungkan ke sumbu horizontal atau vertikal.</w:t>
-      </w:r>
-    </w:p>
-    <w:p>
-      <w:pPr>
-        <w:spacing w:before="60" w:after="60" w:line="276" w:lineRule="auto"/>
-        <w:ind w:left="720" w:hanging="216"/>
-        <w:jc w:val="left"/>
-      </w:pPr>
-      <w:r>
-        <w:t>3. Mulai (Start)</w:t>
-      </w:r>
-    </w:p>
-    <w:p>
-      <w:pPr>
-        <w:spacing w:before="60" w:after="60" w:line="276" w:lineRule="auto"/>
-        <w:ind w:left="720" w:hanging="216"/>
-        <w:jc w:val="left"/>
-      </w:pPr>
-      <w:r>
-        <w:t>4. Proses data nasabah : Langkah ini melibatkan pengumpulan dan persiapan data nasabah untuk di analisis. Ini mungkin termasuk pembersihan data, normalisasi, dan pemilihan fitur.</w:t>
-      </w:r>
-    </w:p>
-    <w:p>
-      <w:pPr>
-        <w:spacing w:before="60" w:after="60" w:line="276" w:lineRule="auto"/>
-        <w:ind w:left="720" w:hanging="216"/>
-        <w:jc w:val="left"/>
-      </w:pPr>
-      <w:r>
-        <w:t>5. Proses Data (Data Processing)</w:t>
-      </w:r>
-    </w:p>
-    <w:p>
-      <w:pPr>
-        <w:spacing w:before="60" w:after="60" w:line="276" w:lineRule="auto"/>
-        <w:ind w:left="720" w:hanging="216"/>
-        <w:jc w:val="left"/>
-      </w:pPr>
-      <w:r>
-        <w:t>6. Tentukan jumlah cluster (k): Langkah ini menentukan jumlah cluster (k) yang sesuai untuk data. Ini bisa dilakukan dengan berbagai metode, seperti metode siku (elbow method) atau analisis silhouette.</w:t>
-      </w:r>
-    </w:p>
-    <w:p>
-      <w:pPr>
-        <w:spacing w:before="60" w:after="60" w:line="276" w:lineRule="auto"/>
-        <w:ind w:left="720" w:hanging="216"/>
-        <w:jc w:val="left"/>
-      </w:pPr>
-      <w:r>
-        <w:t>7. Pengelompokan (Clustering)</w:t>
-      </w:r>
-    </w:p>
-    <w:p>
-      <w:pPr>
-        <w:spacing w:before="60" w:after="60" w:line="276" w:lineRule="auto"/>
-        <w:ind w:left="720" w:hanging="216"/>
-        <w:jc w:val="left"/>
-      </w:pPr>
-      <w:r>
-        <w:t>8. Hitung jarak antara tiap objek dan pusat tiap cluster: Langkah ini menghitung jarak antara setiap titik data nasabah (objek) dengan pusat masing-masing cluster. Umumnya metrik jarak yang digunakan adalah jarak Euclidean.</w:t>
-      </w:r>
-    </w:p>
-    <w:p>
-      <w:pPr>
-        <w:spacing w:before="60" w:after="60" w:line="276" w:lineRule="auto"/>
-        <w:ind w:left="720" w:hanging="216"/>
-        <w:jc w:val="left"/>
-      </w:pPr>
-      <w:r>
-        <w:t>9. Tetapkan objek ke cluster berdasarkan jarak terdekat: Langkah ini menetapkan setiap titik data nasabah ke cluster yang memiliki pusat terdekat.</w:t>
-      </w:r>
-    </w:p>
-    <w:p>
-      <w:pPr>
-        <w:spacing w:before="60" w:after="60" w:line="276" w:lineRule="auto"/>
-        <w:ind w:left="720" w:hanging="216"/>
-        <w:jc w:val="left"/>
-      </w:pPr>
-      <w:r>
-        <w:t>10. Buat pusat cluster baru: Langkah ini menghitung ulang pusat setiap cluser berdasarkan penetapan cluster yang baru.</w:t>
-      </w:r>
-    </w:p>
-    <w:p>
-      <w:pPr>
-        <w:spacing w:before="60" w:after="60" w:line="276" w:lineRule="auto"/>
-        <w:ind w:left="720" w:hanging="216"/>
-        <w:jc w:val="left"/>
-      </w:pPr>
-      <w:r>
-        <w:t>11. Ulangi langkah 3 sampai 5 hingga konvergen: Langkah ini diulang sampai pusat cluster tidak lagi berubah secara signifikan, menandakan bahwa pengelompokan telah konvergen (mencapai hasil akhir).</w:t>
-      </w:r>
-    </w:p>
-    <w:p>
-      <w:pPr>
-        <w:spacing w:before="60" w:after="60" w:line="276" w:lineRule="auto"/>
-        <w:ind w:left="720" w:hanging="216"/>
-        <w:jc w:val="left"/>
-      </w:pPr>
-      <w:r>
-        <w:t>12. Keluaran (output)</w:t>
-      </w:r>
-    </w:p>
-    <w:p>
-      <w:pPr>
-        <w:spacing w:before="60" w:after="60" w:line="276" w:lineRule="auto"/>
-        <w:ind w:left="720" w:hanging="216"/>
-        <w:jc w:val="left"/>
-      </w:pPr>
-      <w:r>
-        <w:t>13. Hasil Pengelompokan : Keluaran dari proses ini adalah penetapan cluster akhir untuk setiap titik data pelanggan. Informasi ini dapat digunakan untuk analisis lebih lanjut atau segmentasi basis pelanggan.</w:t>
-      </w:r>
-    </w:p>
-    <w:p>
-      <w:pPr>
-        <w:spacing w:before="60" w:after="60" w:line="276" w:lineRule="auto"/>
-        <w:ind w:firstLine="720"/>
-        <w:jc w:val="both"/>
-      </w:pPr>
-      <w:r>
-        <w:t>Gambar 3. Flowchart Shperical Law of Cosines</w:t>
-      </w:r>
-    </w:p>
-    <w:p>
-      <w:pPr>
-        <w:spacing w:before="60" w:after="60" w:line="276" w:lineRule="auto"/>
-        <w:ind w:left="720" w:hanging="216"/>
-        <w:jc w:val="left"/>
-      </w:pPr>
-      <w:r>
-        <w:t>1. Input Koordinat</w:t>
-      </w:r>
-    </w:p>
-    <w:p>
-      <w:pPr>
-        <w:spacing w:before="60" w:after="60" w:line="276" w:lineRule="auto"/>
-        <w:ind w:left="720" w:hanging="216"/>
-        <w:jc w:val="left"/>
-      </w:pPr>
-      <w:r>
-        <w:t>2. Flowchart dimulai dengan mengambil koordinat input dari dua titik:</w:t>
-      </w:r>
-    </w:p>
-    <w:p>
-      <w:pPr>
-        <w:spacing w:before="60" w:after="60" w:line="276" w:lineRule="auto"/>
-        <w:ind w:left="720" w:hanging="216"/>
-        <w:jc w:val="left"/>
-      </w:pPr>
-      <w:r>
-        <w:t>3. lat1:  lintang titik pertama</w:t>
-      </w:r>
-    </w:p>
-    <w:p>
-      <w:pPr>
-        <w:spacing w:before="60" w:after="60" w:line="276" w:lineRule="auto"/>
-        <w:ind w:left="720" w:hanging="216"/>
-        <w:jc w:val="left"/>
-      </w:pPr>
-      <w:r>
-        <w:t>4. lon1: Bujur titik pertama</w:t>
-      </w:r>
-    </w:p>
-    <w:p>
-      <w:pPr>
-        <w:spacing w:before="60" w:after="60" w:line="276" w:lineRule="auto"/>
-        <w:ind w:left="720" w:hanging="216"/>
-        <w:jc w:val="left"/>
-      </w:pPr>
-      <w:r>
-        <w:t>5. lat2 :Lintang titik kedua</w:t>
-      </w:r>
-    </w:p>
-    <w:p>
-      <w:pPr>
-        <w:spacing w:before="60" w:after="60" w:line="276" w:lineRule="auto"/>
-        <w:ind w:left="720" w:hanging="216"/>
-        <w:jc w:val="left"/>
-      </w:pPr>
-      <w:r>
-        <w:t>6. lon2 : Bujur titik kedua koordinat ini mewakili lokasi geografis dari dua titik di bola bumi.</w:t>
-      </w:r>
-    </w:p>
-    <w:p>
-      <w:pPr>
-        <w:spacing w:before="60" w:after="60" w:line="276" w:lineRule="auto"/>
-        <w:ind w:left="720" w:hanging="216"/>
-        <w:jc w:val="left"/>
-      </w:pPr>
-      <w:r>
-        <w:t>7. Konversi ke Radian</w:t>
-      </w:r>
-    </w:p>
-    <w:p>
-      <w:pPr>
-        <w:spacing w:before="60" w:after="60" w:line="276" w:lineRule="auto"/>
-        <w:ind w:left="720" w:hanging="216"/>
-        <w:jc w:val="left"/>
-      </w:pPr>
-      <w:r>
-        <w:t>8. Algoritma mengonversi input lintang dan bujur dari derajat ke radian. Konversi ini diperlukan karna fungsi trigonometri dalam rumus Spherical Law of Cosines beroperasi pada nilai radian.</w:t>
-      </w:r>
-    </w:p>
-    <w:p>
-      <w:pPr>
-        <w:spacing w:before="60" w:after="60" w:line="276" w:lineRule="auto"/>
-        <w:ind w:left="720" w:hanging="216"/>
-        <w:jc w:val="left"/>
-      </w:pPr>
-      <w:r>
-        <w:t>9. Hitung ƛ:</w:t>
-      </w:r>
-    </w:p>
-    <w:p>
-      <w:pPr>
-        <w:spacing w:before="60" w:after="60" w:line="276" w:lineRule="auto"/>
-        <w:ind w:left="720" w:hanging="216"/>
-        <w:jc w:val="left"/>
-      </w:pPr>
-      <w:r>
-        <w:t>10. Langkah ini menghitung perbedaan bujur ( ƛ ) antara dua titik. Ini melibatkan pengurangan bujur titik pertama (lon1) dari bujur titik keduan(lon2).</w:t>
-      </w:r>
-    </w:p>
-    <w:p>
-      <w:pPr>
-        <w:spacing w:before="60" w:after="60" w:line="276" w:lineRule="auto"/>
-        <w:ind w:left="720" w:hanging="216"/>
-        <w:jc w:val="left"/>
-      </w:pPr>
-      <w:r>
-        <w:t>11. Hitung Jarak</w:t>
-      </w:r>
-    </w:p>
-    <w:p>
-      <w:pPr>
-        <w:spacing w:before="60" w:after="60" w:line="276" w:lineRule="auto"/>
-        <w:ind w:left="720" w:hanging="216"/>
-        <w:jc w:val="left"/>
-      </w:pPr>
-      <w:r>
-        <w:t>12. Inti dari algoritma terletak pada perhitungan jarak (d) antara dua titik menggunakan aturan cosinus bola. Rumus ini melibatkan lintang (lat1 dan lat2), perbedaan bujur(ƛ), dan jari-jari bumi (R).</w:t>
-      </w:r>
-    </w:p>
-    <w:p>
-      <w:pPr>
-        <w:spacing w:before="60" w:after="60" w:line="276" w:lineRule="auto"/>
-        <w:ind w:left="720" w:hanging="216"/>
-        <w:jc w:val="left"/>
-      </w:pPr>
-      <w:r>
-        <w:t>13. Output Jarak</w:t>
-      </w:r>
-    </w:p>
-    <w:p>
-      <w:pPr>
-        <w:spacing w:before="60" w:after="60" w:line="276" w:lineRule="auto"/>
-        <w:ind w:left="720" w:hanging="216"/>
-        <w:jc w:val="left"/>
-      </w:pPr>
-      <w:r>
-        <w:t>14. Langkah terakhir menampilkan jarak yang dihitung (d) dalam meter sebagai output dari algoritma. Ini mewakili jarak antara dua titik di permukaan bumi.</w:t>
-      </w:r>
-    </w:p>
-    <w:p>
-      <w:pPr>
-        <w:spacing w:before="60" w:after="60" w:line="276" w:lineRule="auto"/>
-        <w:ind w:firstLine="720"/>
-        <w:jc w:val="both"/>
-      </w:pPr>
-      <w:r>
-        <w:t>Teknik Pengujian Sistem</w:t>
+        <w:ind w:left="720" w:hanging="216"/>
+        <w:jc w:val="left"/>
+      </w:pPr>
+      <w:r>
+        <w:t>2. Adapan alat dan bahan yang akan digunakan dalam penelitian ini, yaitu :</w:t>
+      </w:r>
+    </w:p>
+    <w:p>
+      <w:pPr>
+        <w:spacing w:before="60" w:after="60" w:line="276" w:lineRule="auto"/>
+        <w:ind w:left="720" w:hanging="216"/>
+        <w:jc w:val="left"/>
+      </w:pPr>
+      <w:r>
+        <w:t>3. Kebutuhan Hardware ( perangkat keras )</w:t>
+      </w:r>
+    </w:p>
+    <w:p>
+      <w:pPr>
+        <w:spacing w:before="60" w:after="60" w:line="276" w:lineRule="auto"/>
+        <w:ind w:left="720" w:hanging="216"/>
+        <w:jc w:val="left"/>
+      </w:pPr>
+      <w:r>
+        <w:t>4. Laptop HP Pavilion Laptop 14-bf0xx</w:t>
+      </w:r>
+    </w:p>
+    <w:p>
+      <w:pPr>
+        <w:spacing w:before="60" w:after="60" w:line="276" w:lineRule="auto"/>
+        <w:ind w:left="720" w:hanging="216"/>
+        <w:jc w:val="left"/>
+      </w:pPr>
+      <w:r>
+        <w:t>5. RAM 8192 MB</w:t>
+      </w:r>
+    </w:p>
+    <w:p>
+      <w:pPr>
+        <w:spacing w:before="60" w:after="60" w:line="276" w:lineRule="auto"/>
+        <w:ind w:left="720" w:hanging="216"/>
+        <w:jc w:val="left"/>
+      </w:pPr>
+      <w:r>
+        <w:t>6. Kebutuhan Software (Perangkat Lunak)</w:t>
+      </w:r>
+    </w:p>
+    <w:p>
+      <w:pPr>
+        <w:spacing w:before="60" w:after="60" w:line="276" w:lineRule="auto"/>
+        <w:ind w:left="720" w:hanging="216"/>
+        <w:jc w:val="left"/>
+      </w:pPr>
+      <w:r>
+        <w:t>7. Visual Studio Code</w:t>
+      </w:r>
+    </w:p>
+    <w:p>
+      <w:pPr>
+        <w:spacing w:before="60" w:after="60" w:line="276" w:lineRule="auto"/>
+        <w:ind w:left="720" w:hanging="216"/>
+        <w:jc w:val="left"/>
+      </w:pPr>
+      <w:r>
+        <w:t>8. Excel</w:t>
+      </w:r>
+    </w:p>
+    <w:p>
+      <w:pPr>
+        <w:spacing w:before="60" w:after="60" w:line="276" w:lineRule="auto"/>
+        <w:ind w:left="720" w:hanging="216"/>
+        <w:jc w:val="left"/>
+      </w:pPr>
+      <w:r>
+        <w:t>9. Pyhton</w:t>
+      </w:r>
+    </w:p>
+    <w:p>
+      <w:pPr>
+        <w:spacing w:before="60" w:after="60" w:line="276" w:lineRule="auto"/>
+        <w:ind w:left="720" w:hanging="216"/>
+        <w:jc w:val="left"/>
+      </w:pPr>
+      <w:r>
+        <w:t>10. Untuk mempermudah proses pembuatan dan pengembangan aplikasi, peneliti menggunakan flowchart. Dengan demikian, pembuatan aplikasi dapat dilakukan secara terstruktur.</w:t>
+      </w:r>
+    </w:p>
+    <w:p>
+      <w:pPr>
+        <w:spacing w:before="60" w:after="60" w:line="276" w:lineRule="auto"/>
+        <w:ind w:left="720" w:hanging="216"/>
+        <w:jc w:val="left"/>
+      </w:pPr>
+      <w:r>
+        <w:t>11. Diagram alir adalah diagram yang menunjukkan langkah-langkah dan keputusan yang diperlukan untuk memulai suatu program. Setiap loop diwakili oleh diagram dan dihubungkan ke sumbu horizontal atau vertikal.</w:t>
+      </w:r>
+    </w:p>
+    <w:p>
+      <w:pPr>
+        <w:spacing w:before="60" w:after="60" w:line="276" w:lineRule="auto"/>
+        <w:ind w:left="720" w:hanging="216"/>
+        <w:jc w:val="left"/>
+      </w:pPr>
+      <w:r>
+        <w:t>12. Mulai (Start)</w:t>
+      </w:r>
+    </w:p>
+    <w:p>
+      <w:pPr>
+        <w:spacing w:before="60" w:after="60" w:line="276" w:lineRule="auto"/>
+        <w:ind w:left="720" w:hanging="216"/>
+        <w:jc w:val="left"/>
+      </w:pPr>
+      <w:r>
+        <w:t>13. Proses data nasabah : Langkah ini melibatkan pengumpulan dan persiapan data nasabah untuk di analisis. Ini mungkin termasuk pembersihan data, normalisasi, dan pemilihan fitur.</w:t>
+      </w:r>
+    </w:p>
+    <w:p>
+      <w:pPr>
+        <w:spacing w:before="60" w:after="60" w:line="276" w:lineRule="auto"/>
+        <w:ind w:left="720" w:hanging="216"/>
+        <w:jc w:val="left"/>
+      </w:pPr>
+      <w:r>
+        <w:t>14. Proses Data (Data Processing)</w:t>
+      </w:r>
+    </w:p>
+    <w:p>
+      <w:pPr>
+        <w:spacing w:before="60" w:after="60" w:line="276" w:lineRule="auto"/>
+        <w:ind w:left="720" w:hanging="216"/>
+        <w:jc w:val="left"/>
+      </w:pPr>
+      <w:r>
+        <w:t>15. Tentukan jumlah cluster (k): Langkah ini menentukan jumlah cluster (k) yang sesuai untuk data. Ini bisa dilakukan dengan berbagai metode, seperti metode siku (elbow method) atau analisis silhouette.</w:t>
+      </w:r>
+    </w:p>
+    <w:p>
+      <w:pPr>
+        <w:spacing w:before="60" w:after="60" w:line="276" w:lineRule="auto"/>
+        <w:ind w:left="720" w:hanging="216"/>
+        <w:jc w:val="left"/>
+      </w:pPr>
+      <w:r>
+        <w:t>16. Pengelompokan (Clustering)</w:t>
+      </w:r>
+    </w:p>
+    <w:p>
+      <w:pPr>
+        <w:spacing w:before="60" w:after="60" w:line="276" w:lineRule="auto"/>
+        <w:ind w:left="720" w:hanging="216"/>
+        <w:jc w:val="left"/>
+      </w:pPr>
+      <w:r>
+        <w:t>17. Hitung jarak antara tiap objek dan pusat tiap cluster: Langkah ini menghitung jarak antara setiap titik data nasabah (objek) dengan pusat masing-masing cluster. Umumnya metrik jarak yang digunakan adalah jarak Euclidean.</w:t>
+      </w:r>
+    </w:p>
+    <w:p>
+      <w:pPr>
+        <w:spacing w:before="60" w:after="60" w:line="276" w:lineRule="auto"/>
+        <w:ind w:left="720" w:hanging="216"/>
+        <w:jc w:val="left"/>
+      </w:pPr>
+      <w:r>
+        <w:t>18. Tetapkan objek ke cluster berdasarkan jarak terdekat: Langkah ini menetapkan setiap titik data nasabah ke cluster yang memiliki pusat terdekat.</w:t>
+      </w:r>
+    </w:p>
+    <w:p>
+      <w:pPr>
+        <w:spacing w:before="60" w:after="60" w:line="276" w:lineRule="auto"/>
+        <w:ind w:left="720" w:hanging="216"/>
+        <w:jc w:val="left"/>
+      </w:pPr>
+      <w:r>
+        <w:t>19. Buat pusat cluster baru: Langkah ini menghitung ulang pusat setiap cluser berdasarkan penetapan cluster yang baru.</w:t>
+      </w:r>
+    </w:p>
+    <w:p>
+      <w:pPr>
+        <w:spacing w:before="60" w:after="60" w:line="276" w:lineRule="auto"/>
+        <w:ind w:left="720" w:hanging="216"/>
+        <w:jc w:val="left"/>
+      </w:pPr>
+      <w:r>
+        <w:t>20. Ulangi langkah 3 sampai 5 hingga konvergen: Langkah ini diulang sampai pusat cluster tidak lagi berubah secara signifikan, menandakan bahwa pengelompokan telah konvergen (mencapai hasil akhir).</w:t>
+      </w:r>
+    </w:p>
+    <w:p>
+      <w:pPr>
+        <w:spacing w:before="60" w:after="60" w:line="276" w:lineRule="auto"/>
+        <w:ind w:left="720" w:hanging="216"/>
+        <w:jc w:val="left"/>
+      </w:pPr>
+      <w:r>
+        <w:t>21. Keluaran (output)</w:t>
+      </w:r>
+    </w:p>
+    <w:p>
+      <w:pPr>
+        <w:spacing w:before="60" w:after="60" w:line="276" w:lineRule="auto"/>
+        <w:ind w:left="720" w:hanging="216"/>
+        <w:jc w:val="left"/>
+      </w:pPr>
+      <w:r>
+        <w:t>22. Hasil Pengelompokan : Keluaran dari proses ini adalah penetapan cluster akhir untuk setiap titik data pelanggan. Informasi ini dapat digunakan untuk analisis lebih lanjut atau segmentasi basis pelanggan.</w:t>
+      </w:r>
+    </w:p>
+    <w:p>
+      <w:pPr>
+        <w:spacing w:before="60" w:after="60" w:line="276" w:lineRule="auto"/>
+        <w:ind w:left="720" w:hanging="216"/>
+        <w:jc w:val="left"/>
+      </w:pPr>
+      <w:r>
+        <w:t>23. Input Koordinat</w:t>
+      </w:r>
+    </w:p>
+    <w:p>
+      <w:pPr>
+        <w:spacing w:before="60" w:after="60" w:line="276" w:lineRule="auto"/>
+        <w:ind w:left="720" w:hanging="216"/>
+        <w:jc w:val="left"/>
+      </w:pPr>
+      <w:r>
+        <w:t>24. Flowchart dimulai dengan mengambil koordinat input dari dua titik:</w:t>
+      </w:r>
+    </w:p>
+    <w:p>
+      <w:pPr>
+        <w:spacing w:before="60" w:after="60" w:line="276" w:lineRule="auto"/>
+        <w:ind w:left="720" w:hanging="216"/>
+        <w:jc w:val="left"/>
+      </w:pPr>
+      <w:r>
+        <w:t>25. lat1:  lintang titik pertama</w:t>
+      </w:r>
+    </w:p>
+    <w:p>
+      <w:pPr>
+        <w:spacing w:before="60" w:after="60" w:line="276" w:lineRule="auto"/>
+        <w:ind w:left="720" w:hanging="216"/>
+        <w:jc w:val="left"/>
+      </w:pPr>
+      <w:r>
+        <w:t>26. lon1: Bujur titik pertama</w:t>
+      </w:r>
+    </w:p>
+    <w:p>
+      <w:pPr>
+        <w:spacing w:before="60" w:after="60" w:line="276" w:lineRule="auto"/>
+        <w:ind w:left="720" w:hanging="216"/>
+        <w:jc w:val="left"/>
+      </w:pPr>
+      <w:r>
+        <w:t>27. lat2 :Lintang titik kedua</w:t>
+      </w:r>
+    </w:p>
+    <w:p>
+      <w:pPr>
+        <w:spacing w:before="60" w:after="60" w:line="276" w:lineRule="auto"/>
+        <w:ind w:left="720" w:hanging="216"/>
+        <w:jc w:val="left"/>
+      </w:pPr>
+      <w:r>
+        <w:t>28. lon2 : Bujur titik kedua koordinat ini mewakili lokasi geografis dari dua titik di bola bumi.</w:t>
+      </w:r>
+    </w:p>
+    <w:p>
+      <w:pPr>
+        <w:spacing w:before="60" w:after="60" w:line="276" w:lineRule="auto"/>
+        <w:ind w:left="720" w:hanging="216"/>
+        <w:jc w:val="left"/>
+      </w:pPr>
+      <w:r>
+        <w:t>29. Konversi ke Radian</w:t>
+      </w:r>
+    </w:p>
+    <w:p>
+      <w:pPr>
+        <w:spacing w:before="60" w:after="60" w:line="276" w:lineRule="auto"/>
+        <w:ind w:left="720" w:hanging="216"/>
+        <w:jc w:val="left"/>
+      </w:pPr>
+      <w:r>
+        <w:t>30. Algoritma mengonversi input lintang dan bujur dari derajat ke radian. Konversi ini diperlukan karna fungsi trigonometri dalam rumus Spherical Law of Cosines beroperasi pada nilai radian.</w:t>
+      </w:r>
+    </w:p>
+    <w:p>
+      <w:pPr>
+        <w:spacing w:before="60" w:after="60" w:line="276" w:lineRule="auto"/>
+        <w:ind w:left="720" w:hanging="216"/>
+        <w:jc w:val="left"/>
+      </w:pPr>
+      <w:r>
+        <w:t>31. Hitung ƛ:</w:t>
+      </w:r>
+    </w:p>
+    <w:p>
+      <w:pPr>
+        <w:spacing w:before="60" w:after="60" w:line="276" w:lineRule="auto"/>
+        <w:ind w:left="720" w:hanging="216"/>
+        <w:jc w:val="left"/>
+      </w:pPr>
+      <w:r>
+        <w:t>32. Langkah ini menghitung perbedaan bujur ( ƛ ) antara dua titik. Ini melibatkan pengurangan bujur titik pertama (lon1) dari bujur titik keduan(lon2).</w:t>
+      </w:r>
+    </w:p>
+    <w:p>
+      <w:pPr>
+        <w:spacing w:before="60" w:after="60" w:line="276" w:lineRule="auto"/>
+        <w:ind w:left="720" w:hanging="216"/>
+        <w:jc w:val="left"/>
+      </w:pPr>
+      <w:r>
+        <w:t>33. Hitung Jarak</w:t>
+      </w:r>
+    </w:p>
+    <w:p>
+      <w:pPr>
+        <w:spacing w:before="60" w:after="60" w:line="276" w:lineRule="auto"/>
+        <w:ind w:left="720" w:hanging="216"/>
+        <w:jc w:val="left"/>
+      </w:pPr>
+      <w:r>
+        <w:t>34. Inti dari algoritma terletak pada perhitungan jarak (d) antara dua titik menggunakan aturan cosinus bola. Rumus ini melibatkan lintang (lat1 dan lat2), perbedaan bujur(ƛ), dan jari-jari bumi (R).</w:t>
+      </w:r>
+    </w:p>
+    <w:p>
+      <w:pPr>
+        <w:spacing w:before="60" w:after="60" w:line="276" w:lineRule="auto"/>
+        <w:ind w:left="720" w:hanging="216"/>
+        <w:jc w:val="left"/>
+      </w:pPr>
+      <w:r>
+        <w:t>35. Output Jarak</w:t>
+      </w:r>
+    </w:p>
+    <w:p>
+      <w:pPr>
+        <w:spacing w:before="60" w:after="60" w:line="276" w:lineRule="auto"/>
+        <w:ind w:left="720" w:hanging="216"/>
+        <w:jc w:val="left"/>
+      </w:pPr>
+      <w:r>
+        <w:t>36. Langkah terakhir menampilkan jarak yang dihitung (d) dalam meter sebagai output dari algoritma. Ini mewakili jarak antara dua titik di permukaan bumi.</w:t>
       </w:r>
     </w:p>
     <w:p>
@@ -1090,16 +980,6 @@
       </w:pPr>
       <w:r>
         <w:t>Pada Penelitian ini teknik pengujian yang akan dilakukan pada sistem yaitu menggunakan pengujian White Box. White Box testing adalah salah satu cara untuk menguji suatu aplikasi atau software dengan melihat modul untuk memeriksa dan menganalisis kode program ada yang salah atau tidak. Jika modul ini telah di produksi dalam output yang tidak memenuhi persyaratan, kode akan dikomplikasi ulang dan di periksa lagi sampai mencapai apa yang diharapkan, singkatnya white box testing ini menguji dengan cara melihat pure code dari suatu aplikasi atau software yang diuji tanpa memperdulikan tampilan atau UI dari aplikasi tersebut</w:t>
-      </w:r>
-    </w:p>
-    <w:p>
-      <w:pPr>
-        <w:spacing w:before="60" w:after="60" w:line="276" w:lineRule="auto"/>
-        <w:ind w:firstLine="720"/>
-        <w:jc w:val="both"/>
-      </w:pPr>
-      <w:r>
-        <w:t>Teknik analisis data</w:t>
       </w:r>
     </w:p>
     <w:p>
@@ -1259,16 +1139,6 @@
     <w:p>
       <w:pPr>
         <w:spacing w:before="60" w:after="60" w:line="276" w:lineRule="auto"/>
-        <w:ind w:firstLine="720"/>
-        <w:jc w:val="both"/>
-      </w:pPr>
-      <w:r>
-        <w:t>Dataset Nasabah</w:t>
-      </w:r>
-    </w:p>
-    <w:p>
-      <w:pPr>
-        <w:spacing w:before="60" w:after="60" w:line="276" w:lineRule="auto"/>
         <w:ind w:left="720" w:hanging="216"/>
         <w:jc w:val="left"/>
       </w:pPr>
@@ -1289,41 +1159,11 @@
     <w:p>
       <w:pPr>
         <w:spacing w:before="60" w:after="60" w:line="276" w:lineRule="auto"/>
-        <w:ind w:firstLine="720"/>
-        <w:jc w:val="both"/>
-      </w:pPr>
-      <w:r>
-        <w:t>Gambar 4. Data Nasabah</w:t>
-      </w:r>
-    </w:p>
-    <w:p>
-      <w:pPr>
-        <w:spacing w:before="60" w:after="60" w:line="276" w:lineRule="auto"/>
-        <w:ind w:firstLine="720"/>
-        <w:jc w:val="both"/>
-      </w:pPr>
-      <w:r>
-        <w:t>Dataset Agen</w:t>
-      </w:r>
-    </w:p>
-    <w:p>
-      <w:pPr>
-        <w:spacing w:before="60" w:after="60" w:line="276" w:lineRule="auto"/>
-        <w:ind w:left="720" w:hanging="216"/>
-        <w:jc w:val="left"/>
-      </w:pPr>
-      <w:r>
-        <w:t>1. Adapun dataset agen berikut mempunyai atribut yang terdiri dari Agen_id, NamaAgen, AlamatAgen, NamaKelurahan, NamaKecamatan, NamaProvinsi, KodePos, Latitude dan Longtude seperti yang ada apada gambar berikut.</w:t>
-      </w:r>
-    </w:p>
-    <w:p>
-      <w:pPr>
-        <w:spacing w:before="60" w:after="60" w:line="276" w:lineRule="auto"/>
-        <w:ind w:firstLine="720"/>
-        <w:jc w:val="both"/>
-      </w:pPr>
-      <w:r>
-        <w:t>Gambar 5. Data Agen</w:t>
+        <w:ind w:left="720" w:hanging="216"/>
+        <w:jc w:val="left"/>
+      </w:pPr>
+      <w:r>
+        <w:t>3. Adapun dataset agen berikut mempunyai atribut yang terdiri dari Agen_id, NamaAgen, AlamatAgen, NamaKelurahan, NamaKecamatan, NamaProvinsi, KodePos, Latitude dan Longtude seperti yang ada apada gambar berikut.</w:t>
       </w:r>
     </w:p>
     <w:p>
@@ -1439,26 +1279,6 @@
     <w:p>
       <w:pPr>
         <w:spacing w:before="60" w:after="60" w:line="276" w:lineRule="auto"/>
-        <w:ind w:firstLine="720"/>
-        <w:jc w:val="both"/>
-      </w:pPr>
-      <w:r>
-        <w:t>Tabel 2. Data Mentah Nasabah</w:t>
-      </w:r>
-    </w:p>
-    <w:p>
-      <w:pPr>
-        <w:spacing w:before="60" w:after="60" w:line="276" w:lineRule="auto"/>
-        <w:ind w:firstLine="720"/>
-        <w:jc w:val="both"/>
-      </w:pPr>
-      <w:r>
-        <w:t>Tahap Sperichal Law of Cosines</w:t>
-      </w:r>
-    </w:p>
-    <w:p>
-      <w:pPr>
-        <w:spacing w:before="60" w:after="60" w:line="276" w:lineRule="auto"/>
         <w:ind w:left="720" w:hanging="216"/>
         <w:jc w:val="left"/>
       </w:pPr>
@@ -1653,16 +1473,6 @@
         <w:jc w:val="both"/>
       </w:pPr>
       <w:r>
-        <w:t>Tabel 3. Perhitungan Manual Agen Data Nasabah</w:t>
-      </w:r>
-    </w:p>
-    <w:p>
-      <w:pPr>
-        <w:spacing w:before="60" w:after="60" w:line="276" w:lineRule="auto"/>
-        <w:ind w:firstLine="720"/>
-        <w:jc w:val="both"/>
-      </w:pPr>
-      <w:r>
         <w:t>Dari tabel diatas jarak yang diambil untuk di kalkulasikan menggunakan rumus Sperichal Law of Cosines adalah jarak yang terkecil, sehingga data yang dimasukkan ada 10 data saja.</w:t>
       </w:r>
     </w:p>
@@ -1683,32 +1493,12 @@
         <w:jc w:val="both"/>
       </w:pPr>
       <w:r>
-        <w:t>Tabel 4. Perhitungan SperichaL Law of Cosines</w:t>
-      </w:r>
-    </w:p>
-    <w:p>
-      <w:pPr>
-        <w:spacing w:before="60" w:after="60" w:line="276" w:lineRule="auto"/>
-        <w:ind w:firstLine="720"/>
-        <w:jc w:val="both"/>
-      </w:pPr>
-      <w:r>
         <w:t>dengan algoritma K-Means</w:t>
       </w:r>
     </w:p>
     <w:p>
       <w:pPr>
         <w:spacing w:before="60" w:after="60" w:line="276" w:lineRule="auto"/>
-        <w:ind w:firstLine="720"/>
-        <w:jc w:val="both"/>
-      </w:pPr>
-      <w:r>
-        <w:t>Implementasi Proses Sperichal Law of Cosines</w:t>
-      </w:r>
-    </w:p>
-    <w:p>
-      <w:pPr>
-        <w:spacing w:before="60" w:after="60" w:line="276" w:lineRule="auto"/>
         <w:ind w:left="720" w:hanging="216"/>
         <w:jc w:val="left"/>
       </w:pPr>
@@ -1743,16 +1533,6 @@
         <w:jc w:val="both"/>
       </w:pPr>
       <w:r>
-        <w:t>Gambar 6. Kode untuk Mengimport Dataset Dari File Excel</w:t>
-      </w:r>
-    </w:p>
-    <w:p>
-      <w:pPr>
-        <w:spacing w:before="60" w:after="60" w:line="276" w:lineRule="auto"/>
-        <w:ind w:firstLine="720"/>
-        <w:jc w:val="both"/>
-      </w:pPr>
-      <w:r>
         <w:t>Kedalam Pandas Data Frame</w:t>
       </w:r>
     </w:p>
@@ -1799,21 +1579,11 @@
     <w:p>
       <w:pPr>
         <w:spacing w:before="60" w:after="60" w:line="276" w:lineRule="auto"/>
-        <w:ind w:firstLine="720"/>
-        <w:jc w:val="both"/>
-      </w:pPr>
-      <w:r>
-        <w:t>Gambar 7. Hasil Output Data Frame Nasabah</w:t>
-      </w:r>
-    </w:p>
-    <w:p>
-      <w:pPr>
-        <w:spacing w:before="60" w:after="60" w:line="276" w:lineRule="auto"/>
-        <w:ind w:left="720" w:hanging="216"/>
-        <w:jc w:val="left"/>
-      </w:pPr>
-      <w:r>
-        <w:t>1. Data ini dibaca menggunakan fungsi pd.read_excel dari pandas. Pastikan untuk mengganti nama file 'alamatlth.xlsx' dan 'AlamatAgen.xlsx' dengan nama file yang sesuai dengan file yang kamu miliki. Fungsi ini akan mengonversi data dari file Excel ke dalam dataframe pandas, yang memudahkan pemrosesan data lebih lanjut.Perintah ini digunakan untuk menampilkan lima baris pertama dari dataframe data_nasabah untuk memberikan gambaran awal tentang struktur data yang dimuat. Fungsi head() dari pandas sangat berguna untuk memeriksa beberapa baris pertama dari dataset untuk memastikan bahwa data telah dimuat dengan benar.</w:t>
+        <w:ind w:left="720" w:hanging="216"/>
+        <w:jc w:val="left"/>
+      </w:pPr>
+      <w:r>
+        <w:t>5. Data ini dibaca menggunakan fungsi pd.read_excel dari pandas. Pastikan untuk mengganti nama file 'alamatlth.xlsx' dan 'AlamatAgen.xlsx' dengan nama file yang sesuai dengan file yang kamu miliki. Fungsi ini akan mengonversi data dari file Excel ke dalam dataframe pandas, yang memudahkan pemrosesan data lebih lanjut.Perintah ini digunakan untuk menampilkan lima baris pertama dari dataframe data_nasabah untuk memberikan gambaran awal tentang struktur data yang dimuat. Fungsi head() dari pandas sangat berguna untuk memeriksa beberapa baris pertama dari dataset untuk memastikan bahwa data telah dimuat dengan benar.</w:t>
       </w:r>
     </w:p>
     <w:p>
@@ -1833,16 +1603,6 @@
         <w:jc w:val="both"/>
       </w:pPr>
       <w:r>
-        <w:t>Gambar 8. Hasil Output Data Frame Agen</w:t>
-      </w:r>
-    </w:p>
-    <w:p>
-      <w:pPr>
-        <w:spacing w:before="60" w:after="60" w:line="276" w:lineRule="auto"/>
-        <w:ind w:firstLine="720"/>
-        <w:jc w:val="both"/>
-      </w:pPr>
-      <w:r>
         <w:t>data_agen.head()</w:t>
       </w:r>
     </w:p>
@@ -1863,16 +1623,6 @@
         <w:jc w:val="both"/>
       </w:pPr>
       <w:r>
-        <w:t>Tabel di atas adalah hasil dari perintah data_agen.head(), yang menunjukkan lima baris pertama dari dataset agen. Data ini mencakup beberapa kolom penting seperti agen_id, namaAgen, alamatAgen, namaKelurahan, namaKecamatan, namaKabupaten, namaProvinsi, kodepos, latitude, dan longitude.</w:t>
-      </w:r>
-    </w:p>
-    <w:p>
-      <w:pPr>
-        <w:spacing w:before="60" w:after="60" w:line="276" w:lineRule="auto"/>
-        <w:ind w:firstLine="720"/>
-        <w:jc w:val="both"/>
-      </w:pPr>
-      <w:r>
         <w:t>Menampilkan Lima Baris Pertama dari Data Gabungan</w:t>
       </w:r>
     </w:p>
@@ -1883,16 +1633,6 @@
         <w:jc w:val="both"/>
       </w:pPr>
       <w:r>
-        <w:t>Gambar 9. Kode untuk Menampilkan Beberapa Baris Pertama dari DataFrame</w:t>
-      </w:r>
-    </w:p>
-    <w:p>
-      <w:pPr>
-        <w:spacing w:before="60" w:after="60" w:line="276" w:lineRule="auto"/>
-        <w:ind w:firstLine="720"/>
-        <w:jc w:val="both"/>
-      </w:pPr>
-      <w:r>
         <w:t>data_frame.head()</w:t>
       </w:r>
     </w:p>
@@ -1913,16 +1653,6 @@
         <w:jc w:val="both"/>
       </w:pPr>
       <w:r>
-        <w:t>Gambar di atas adalah hasil dari perintah data_frame.head(), yang menunjukkan lima baris pertama dari dataset gabungan. Data ini mencakup beberapa kolom penting seperti nasabah_id, namaCustomer, AlamatKtp, namaKelurahan, namaKecamatan, namaKabupaten, namaProvinsi, kodepos, latitude, longitude, dan kolom-kolom tambahan yang mungkin merupakan hasil dari penggabungan data dengan agen.</w:t>
-      </w:r>
-    </w:p>
-    <w:p>
-      <w:pPr>
-        <w:spacing w:before="60" w:after="60" w:line="276" w:lineRule="auto"/>
-        <w:ind w:firstLine="720"/>
-        <w:jc w:val="both"/>
-      </w:pPr>
-      <w:r>
         <w:t>Menampilkan Informasi DataFrame</w:t>
       </w:r>
     </w:p>
@@ -1933,16 +1663,6 @@
         <w:jc w:val="both"/>
       </w:pPr>
       <w:r>
-        <w:t>Gambar 10. DataFrame Info Summary</w:t>
-      </w:r>
-    </w:p>
-    <w:p>
-      <w:pPr>
-        <w:spacing w:before="60" w:after="60" w:line="276" w:lineRule="auto"/>
-        <w:ind w:firstLine="720"/>
-        <w:jc w:val="both"/>
-      </w:pPr>
-      <w:r>
         <w:t>data_frame.info()</w:t>
       </w:r>
     </w:p>
@@ -1973,16 +1693,6 @@
         <w:jc w:val="both"/>
       </w:pPr>
       <w:r>
-        <w:t>Gambar 11. Penggunaan Data_x Pada Data Frame</w:t>
-      </w:r>
-    </w:p>
-    <w:p>
-      <w:pPr>
-        <w:spacing w:before="60" w:after="60" w:line="276" w:lineRule="auto"/>
-        <w:ind w:firstLine="720"/>
-        <w:jc w:val="both"/>
-      </w:pPr>
-      <w:r>
         <w:t>data_x.head()</w:t>
       </w:r>
     </w:p>
@@ -2013,16 +1723,6 @@
         <w:jc w:val="both"/>
       </w:pPr>
       <w:r>
-        <w:t>Gambar 12. Penggunaan Data_y Pada DataFrame</w:t>
-      </w:r>
-    </w:p>
-    <w:p>
-      <w:pPr>
-        <w:spacing w:before="60" w:after="60" w:line="276" w:lineRule="auto"/>
-        <w:ind w:firstLine="720"/>
-        <w:jc w:val="both"/>
-      </w:pPr>
-      <w:r>
         <w:t>data_y.head()</w:t>
       </w:r>
     </w:p>
@@ -2053,16 +1753,6 @@
         <w:jc w:val="both"/>
       </w:pPr>
       <w:r>
-        <w:t>Gambar 13. Kode Algoritma K-Means</w:t>
-      </w:r>
-    </w:p>
-    <w:p>
-      <w:pPr>
-        <w:spacing w:before="60" w:after="60" w:line="276" w:lineRule="auto"/>
-        <w:ind w:firstLine="720"/>
-        <w:jc w:val="both"/>
-      </w:pPr>
-      <w:r>
         <w:t>KMeans (algorithm='auto', n_clusters=3, n_init=10, random_state=1)</w:t>
       </w:r>
     </w:p>
@@ -2143,16 +1833,6 @@
         <w:jc w:val="both"/>
       </w:pPr>
       <w:r>
-        <w:t>Gambar 14. Hasil Kluster Pada Data Frame</w:t>
-      </w:r>
-    </w:p>
-    <w:p>
-      <w:pPr>
-        <w:spacing w:before="60" w:after="60" w:line="276" w:lineRule="auto"/>
-        <w:ind w:firstLine="720"/>
-        <w:jc w:val="both"/>
-      </w:pPr>
-      <w:r>
         <w:t>data_x.head(100)</w:t>
       </w:r>
     </w:p>
@@ -2183,16 +1863,6 @@
         <w:jc w:val="both"/>
       </w:pPr>
       <w:r>
-        <w:t>Gambar 15. Hasil Clustering dan Penentuan Agen Terdekat</w:t>
-      </w:r>
-    </w:p>
-    <w:p>
-      <w:pPr>
-        <w:spacing w:before="60" w:after="60" w:line="276" w:lineRule="auto"/>
-        <w:ind w:firstLine="720"/>
-        <w:jc w:val="both"/>
-      </w:pPr>
-      <w:r>
         <w:t>Hasil Akurasi yang berisi jarak referensi, jarak rata-rata, dan akurasi dalam persen. Pada reference menunjukkan jarak kilometer mulai dari 1 km sampai 10 km. Average menunjukkan jarak rata-rata yang dihitung menggunakan metode Sperichal law of Cosines, jarak rata-rata tetap konstan di 0.634952 km untuk semua jarak. Pada accuracy perhitungan jarak ata-rata dibandingkan dengan jarak referensi, akurasi dihitung berdasarkan dekat jarak rata-rata dengan jarak referensi.</w:t>
       </w:r>
     </w:p>
@@ -2203,16 +1873,6 @@
         <w:jc w:val="both"/>
       </w:pPr>
       <w:r>
-        <w:t>Gambar 16. Tabel Akurasi Perhitungan Jarak Menggunakan Metode Sperichal Law of Cosines</w:t>
-      </w:r>
-    </w:p>
-    <w:p>
-      <w:pPr>
-        <w:spacing w:before="60" w:after="60" w:line="276" w:lineRule="auto"/>
-        <w:ind w:firstLine="720"/>
-        <w:jc w:val="both"/>
-      </w:pPr>
-      <w:r>
         <w:t>Kemudian kode data_x.head() pada kolom nasabah menunjukkan nilai terkecil dari kolom agen 1 sampai agen 11 untuk setiap baris,kolom agen terdekat menunjukkan nama agen yang sesuai dengan nilai terkecil.</w:t>
       </w:r>
     </w:p>
@@ -2223,16 +1883,6 @@
         <w:jc w:val="both"/>
       </w:pPr>
       <w:r>
-        <w:t>Gambar 17.Menentukan Agen Terdekat pada Kolom Nasabah</w:t>
-      </w:r>
-    </w:p>
-    <w:p>
-      <w:pPr>
-        <w:spacing w:before="60" w:after="60" w:line="276" w:lineRule="auto"/>
-        <w:ind w:firstLine="720"/>
-        <w:jc w:val="both"/>
-      </w:pPr>
-      <w:r>
         <w:t>Pada Dataframe `data_x` mencakup informasi geografis dan data yang terkait dengan agen serta kolom yang menunjukkan hasil analisis seperti Agen dan Nasabah terdekat. Kemudian pada DataFrame `data_y` mencakup informasi mengenai Nasabah dan Alamatnya.</w:t>
       </w:r>
     </w:p>
@@ -2243,16 +1893,6 @@
         <w:jc w:val="both"/>
       </w:pPr>
       <w:r>
-        <w:t>Gambar 18. Informasi Geografis dan Hasil Analisis</w:t>
-      </w:r>
-    </w:p>
-    <w:p>
-      <w:pPr>
-        <w:spacing w:before="60" w:after="60" w:line="276" w:lineRule="auto"/>
-        <w:ind w:firstLine="720"/>
-        <w:jc w:val="both"/>
-      </w:pPr>
-      <w:r>
         <w:t>Agen dan Nasabah</w:t>
       </w:r>
     </w:p>
@@ -2273,32 +1913,12 @@
         <w:jc w:val="both"/>
       </w:pPr>
       <w:r>
-        <w:t>Gambar 19. Mengubah Data Kolom pada Data Frame Dengan Rename</w:t>
-      </w:r>
-    </w:p>
-    <w:p>
-      <w:pPr>
-        <w:spacing w:before="60" w:after="60" w:line="276" w:lineRule="auto"/>
-        <w:ind w:firstLine="720"/>
-        <w:jc w:val="both"/>
-      </w:pPr>
-      <w:r>
         <w:t>Menggabungkan Data Frame dan Menampilkan Lima Baris Pertama</w:t>
       </w:r>
     </w:p>
     <w:p>
       <w:pPr>
         <w:spacing w:before="60" w:after="60" w:line="276" w:lineRule="auto"/>
-        <w:ind w:firstLine="720"/>
-        <w:jc w:val="both"/>
-      </w:pPr>
-      <w:r>
-        <w:t>Gambar 20. Gambar Kode Data Frame Lima Baris Pertama</w:t>
-      </w:r>
-    </w:p>
-    <w:p>
-      <w:pPr>
-        <w:spacing w:before="60" w:after="60" w:line="276" w:lineRule="auto"/>
         <w:ind w:left="720" w:hanging="216"/>
         <w:jc w:val="left"/>
       </w:pPr>
@@ -2309,31 +1929,11 @@
     <w:p>
       <w:pPr>
         <w:spacing w:before="60" w:after="60" w:line="276" w:lineRule="auto"/>
-        <w:ind w:firstLine="720"/>
-        <w:jc w:val="both"/>
-      </w:pPr>
-      <w:r>
-        <w:t>Gambar 21. Output Data Frame Lima Baris Pertama</w:t>
-      </w:r>
-    </w:p>
-    <w:p>
-      <w:pPr>
-        <w:spacing w:before="60" w:after="60" w:line="276" w:lineRule="auto"/>
-        <w:ind w:left="720" w:hanging="216"/>
-        <w:jc w:val="left"/>
-      </w:pPr>
-      <w:r>
-        <w:t>1. Membuat Diagram pie untuk hasil klustering</w:t>
-      </w:r>
-    </w:p>
-    <w:p>
-      <w:pPr>
-        <w:spacing w:before="60" w:after="60" w:line="276" w:lineRule="auto"/>
-        <w:ind w:firstLine="720"/>
-        <w:jc w:val="both"/>
-      </w:pPr>
-      <w:r>
-        <w:t>Gambar 22. Gambar Hasil Clustering Diagram Pie</w:t>
+        <w:ind w:left="720" w:hanging="216"/>
+        <w:jc w:val="left"/>
+      </w:pPr>
+      <w:r>
+        <w:t>2. Membuat Diagram pie untuk hasil klustering</w:t>
       </w:r>
     </w:p>
     <w:p>
@@ -2503,27 +2103,7 @@
         <w:jc w:val="both"/>
       </w:pPr>
       <w:r>
-        <w:t>Tabel 5. Hasil clustering dan jarak nasabah dengan agen terdekat</w:t>
-      </w:r>
-    </w:p>
-    <w:p>
-      <w:pPr>
-        <w:spacing w:before="60" w:after="60" w:line="276" w:lineRule="auto"/>
-        <w:ind w:firstLine="720"/>
-        <w:jc w:val="both"/>
-      </w:pPr>
-      <w:r>
         <w:t>Peta geografis yang menampilkan distribusi titik-titik tertentu di wilayah tertentu, pada wilayah gambar menunjukkan peta yang mencakup daerah sekitar kota makassar dan sekitarnya. Peta ini mencakup beberapa daerah seperti Tamalate, Barombong, Jenettalasa, Pallangga, Sungguminasa, dan Bontoramba. Kemudian pada titik-titik pada peta terdapat beberapa warna yang tersebar di peta masing-masing dengan angka di dalamnya, titik-titik tersebut memiliki warna yang berbeda misalnya hijau, kuning, orange, merah yang menunjukkan jumlah atau kategori tertentu, pada titik biru dengan symbol “I” atau informasi menunjukkan Lokasi-lokasi yang relevan atau penting.  Angka-angka pada lingkaran menunjukkan jumlah atau kualitas tertentu misalnya, angka 142,111,91,45.</w:t>
-      </w:r>
-    </w:p>
-    <w:p>
-      <w:pPr>
-        <w:spacing w:before="60" w:after="60" w:line="276" w:lineRule="auto"/>
-        <w:ind w:firstLine="720"/>
-        <w:jc w:val="both"/>
-      </w:pPr>
-      <w:r>
-        <w:t>Gambar 23. Peta Distribusi Nasabah dan Agen di Sekitar Pallanga</w:t>
       </w:r>
     </w:p>
     <w:p>
@@ -2588,16 +2168,6 @@
         <w:jc w:val="both"/>
       </w:pPr>
       <w:r>
-        <w:t>Kesimpulan</w:t>
-      </w:r>
-    </w:p>
-    <w:p>
-      <w:pPr>
-        <w:spacing w:before="60" w:after="60" w:line="276" w:lineRule="auto"/>
-        <w:ind w:firstLine="720"/>
-        <w:jc w:val="both"/>
-      </w:pPr>
-      <w:r>
         <w:t>Dalam analisis penugasan agen menentukan jarak antara agen dan nasabah dapat dihitung dengan tepat menggunakan metode Sperichal Law of Cosines, sehingga memudahkan penugasan agen yang lebih efisisen dan mengurangi kendala akses bagi nasabah. Hal ini memudahkan dalam mengatur penempatan agen sehingga setiap nasabah dapat dilayani oleh agen terdekat, mengurangi waktu dan biaya perjalanan, serta meningkatkan efisiensi operasional. Analisis penugasan agen yang dilakukan dengan metode ini memberikan dampak positif pada pelayanan kepada nasabah.</w:t>
       </w:r>
     </w:p>
@@ -2609,16 +2179,6 @@
       </w:pPr>
       <w:r>
         <w:t>Penelitian ini menunjukkan bahwa metode Sperichal Law of Cosines efisien dalam menghitung jarak geodetik antara agen dan nasabah. Spherical Law of Cosines mempertimbangkan bentuk bumi sebagai elipsoid, sehingga memberikan hasil yang lebih akurat jika dibandingkan dengan metode lainnya. Dengan menggunakan metode Spherical Law of Cosines, PT Gadai Mas Sulsel dapat menentukan lokasi agen yang paling optimal untuk melayani nasabah. Pendistribusian nasabah dengan agen terdekat yaitu 11 agen, hanya ada satu lokasi agen dengan presentase yang tinggi atau yang paling banyak di kunjungi oleh nasabah yaitu pada agen yang berlokasi pada kelurahan Jenetallasa, dengan presentase untuk metode Spherical Law of Cosines sebesar 26.8%</w:t>
-      </w:r>
-    </w:p>
-    <w:p>
-      <w:pPr>
-        <w:spacing w:before="60" w:after="60" w:line="276" w:lineRule="auto"/>
-        <w:ind w:firstLine="720"/>
-        <w:jc w:val="both"/>
-      </w:pPr>
-      <w:r>
-        <w:t>Saran</w:t>
       </w:r>
     </w:p>
     <w:p>

</xml_diff>